<commit_message>
Updates to project management
</commit_message>
<xml_diff>
--- a/Project Management/Progress Report.docx
+++ b/Project Management/Progress Report.docx
@@ -151,9 +151,8 @@
             <w:r>
               <w:rPr>
                 <w:rFonts w:asciiTheme="minorHAnsi" w:hAnsiTheme="minorHAnsi" w:cstheme="minorHAnsi"/>
-                <w:color w:val="000000" w:themeColor="text1"/>
-              </w:rPr>
-              <w:t>Report Version</w:t>
+              </w:rPr>
+              <w:t>Report compiled by</w:t>
             </w:r>
           </w:p>
         </w:tc>
@@ -166,49 +165,6 @@
               <w:spacing w:before="120"/>
               <w:rPr>
                 <w:rFonts w:asciiTheme="minorHAnsi" w:hAnsiTheme="minorHAnsi" w:cstheme="minorHAnsi"/>
-                <w:bCs/>
-              </w:rPr>
-            </w:pPr>
-            <w:r>
-              <w:rPr>
-                <w:rFonts w:asciiTheme="minorHAnsi" w:hAnsiTheme="minorHAnsi" w:cstheme="minorHAnsi"/>
-                <w:bCs/>
-              </w:rPr>
-              <w:t>1</w:t>
-            </w:r>
-          </w:p>
-        </w:tc>
-      </w:tr>
-      <w:tr>
-        <w:tc>
-          <w:tcPr>
-            <w:tcW w:w="1781" w:type="dxa"/>
-            <w:shd w:val="clear" w:color="auto" w:fill="D9D9D9" w:themeFill="background1" w:themeFillShade="D9"/>
-          </w:tcPr>
-          <w:p>
-            <w:pPr>
-              <w:spacing w:before="120"/>
-              <w:rPr>
-                <w:rFonts w:asciiTheme="minorHAnsi" w:hAnsiTheme="minorHAnsi" w:cstheme="minorHAnsi"/>
-              </w:rPr>
-            </w:pPr>
-            <w:r>
-              <w:rPr>
-                <w:rFonts w:asciiTheme="minorHAnsi" w:hAnsiTheme="minorHAnsi" w:cstheme="minorHAnsi"/>
-              </w:rPr>
-              <w:t>Report compiled by</w:t>
-            </w:r>
-          </w:p>
-        </w:tc>
-        <w:tc>
-          <w:tcPr>
-            <w:tcW w:w="7225" w:type="dxa"/>
-          </w:tcPr>
-          <w:p>
-            <w:pPr>
-              <w:spacing w:before="120"/>
-              <w:rPr>
-                <w:rFonts w:asciiTheme="minorHAnsi" w:hAnsiTheme="minorHAnsi" w:cstheme="minorHAnsi"/>
               </w:rPr>
             </w:pPr>
             <w:r>
@@ -217,6 +173,8 @@
               </w:rPr>
               <w:t>Ryan Pickering</w:t>
             </w:r>
+            <w:bookmarkStart w:id="0" w:name="_GoBack"/>
+            <w:bookmarkEnd w:id="0"/>
           </w:p>
         </w:tc>
       </w:tr>
@@ -3318,14 +3276,7 @@
                 <w:rFonts w:asciiTheme="minorHAnsi" w:hAnsiTheme="minorHAnsi" w:cstheme="minorHAnsi"/>
                 <w:bCs/>
               </w:rPr>
-              <w:t xml:space="preserve"> February – 3</w:t>
-            </w:r>
-            <w:r>
-              <w:rPr>
-                <w:rFonts w:asciiTheme="minorHAnsi" w:hAnsiTheme="minorHAnsi" w:cstheme="minorHAnsi"/>
-                <w:bCs/>
-              </w:rPr>
-              <w:t>1</w:t>
+              <w:t xml:space="preserve"> February – 31</w:t>
             </w:r>
             <w:r>
               <w:rPr>
@@ -3340,14 +3291,7 @@
                 <w:rFonts w:asciiTheme="minorHAnsi" w:hAnsiTheme="minorHAnsi" w:cstheme="minorHAnsi"/>
                 <w:bCs/>
               </w:rPr>
-              <w:t xml:space="preserve"> </w:t>
-            </w:r>
-            <w:r>
-              <w:rPr>
-                <w:rFonts w:asciiTheme="minorHAnsi" w:hAnsiTheme="minorHAnsi" w:cstheme="minorHAnsi"/>
-                <w:bCs/>
-              </w:rPr>
-              <w:t>March</w:t>
+              <w:t xml:space="preserve"> March</w:t>
             </w:r>
           </w:p>
         </w:tc>
@@ -3877,9 +3821,16 @@
             <w:r>
               <w:rPr>
                 <w:rFonts w:asciiTheme="minorHAnsi" w:hAnsiTheme="minorHAnsi" w:cstheme="minorHAnsi"/>
+                <w:color w:val="00B050"/>
+              </w:rPr>
+              <w:t>Complete</w:t>
+            </w:r>
+            <w:r>
+              <w:rPr>
+                <w:rFonts w:asciiTheme="minorHAnsi" w:hAnsiTheme="minorHAnsi" w:cstheme="minorHAnsi"/>
                 <w:color w:val="FFC000"/>
               </w:rPr>
-              <w:t xml:space="preserve">In progress </w:t>
+              <w:t xml:space="preserve"> </w:t>
             </w:r>
           </w:p>
         </w:tc>
@@ -4275,9 +4226,9 @@
             <w:r>
               <w:rPr>
                 <w:rFonts w:asciiTheme="minorHAnsi" w:hAnsiTheme="minorHAnsi" w:cstheme="minorHAnsi"/>
-                <w:color w:val="FFC000"/>
-              </w:rPr>
-              <w:t xml:space="preserve">In progress </w:t>
+                <w:color w:val="00B050"/>
+              </w:rPr>
+              <w:t>Complete</w:t>
             </w:r>
           </w:p>
         </w:tc>
@@ -4637,9 +4588,9 @@
             <w:r>
               <w:rPr>
                 <w:rFonts w:asciiTheme="minorHAnsi" w:hAnsiTheme="minorHAnsi" w:cstheme="minorHAnsi"/>
-                <w:color w:val="FFC000"/>
-              </w:rPr>
-              <w:t xml:space="preserve">In progress </w:t>
+                <w:color w:val="00B050"/>
+              </w:rPr>
+              <w:t>Complete</w:t>
             </w:r>
           </w:p>
         </w:tc>
@@ -5377,9 +5328,9 @@
             <w:r>
               <w:rPr>
                 <w:rFonts w:asciiTheme="minorHAnsi" w:hAnsiTheme="minorHAnsi" w:cstheme="minorHAnsi"/>
-                <w:color w:val="FFC000"/>
-              </w:rPr>
-              <w:t xml:space="preserve">In progress </w:t>
+                <w:color w:val="00B050"/>
+              </w:rPr>
+              <w:t>Complete</w:t>
             </w:r>
           </w:p>
         </w:tc>
@@ -5695,8 +5646,8 @@
         <w:tblLook w:val="04A0" w:firstRow="1" w:lastRow="0" w:firstColumn="1" w:lastColumn="0" w:noHBand="0" w:noVBand="1"/>
       </w:tblPr>
       <w:tblGrid>
-        <w:gridCol w:w="1780"/>
-        <w:gridCol w:w="7226"/>
+        <w:gridCol w:w="1779"/>
+        <w:gridCol w:w="7227"/>
       </w:tblGrid>
       <w:tr>
         <w:trPr>
@@ -5740,9 +5691,16 @@
             <w:r>
               <w:rPr>
                 <w:rFonts w:asciiTheme="minorHAnsi" w:hAnsiTheme="minorHAnsi" w:cstheme="minorHAnsi"/>
-                <w:color w:val="FFC000"/>
-              </w:rPr>
-              <w:t xml:space="preserve">In progress </w:t>
+                <w:color w:val="00B050"/>
+              </w:rPr>
+              <w:t>Complete</w:t>
+            </w:r>
+            <w:r>
+              <w:rPr>
+                <w:rFonts w:asciiTheme="minorHAnsi" w:hAnsiTheme="minorHAnsi" w:cstheme="minorHAnsi"/>
+                <w:color w:val="00B050"/>
+              </w:rPr>
+              <w:t xml:space="preserve"> </w:t>
             </w:r>
           </w:p>
         </w:tc>
@@ -5963,8 +5921,6 @@
               </w:rPr>
               <w:t xml:space="preserve"> May</w:t>
             </w:r>
-            <w:bookmarkStart w:id="0" w:name="_GoBack"/>
-            <w:bookmarkEnd w:id="0"/>
           </w:p>
         </w:tc>
       </w:tr>
@@ -6037,6 +5993,114 @@
               <w:t>SQL queries have been created to allow the user to save and update jobs from the database.</w:t>
             </w:r>
           </w:p>
+          <w:p>
+            <w:pPr>
+              <w:spacing w:before="120"/>
+              <w:rPr>
+                <w:rFonts w:asciiTheme="minorHAnsi" w:hAnsiTheme="minorHAnsi" w:cstheme="minorHAnsi"/>
+              </w:rPr>
+            </w:pPr>
+            <w:r>
+              <w:rPr>
+                <w:rFonts w:asciiTheme="minorHAnsi" w:hAnsiTheme="minorHAnsi" w:cstheme="minorHAnsi"/>
+              </w:rPr>
+              <w:t>The program now successfully loads jobs, saves jobs and creates new jobs.</w:t>
+            </w:r>
+          </w:p>
+          <w:p>
+            <w:pPr>
+              <w:spacing w:before="120"/>
+              <w:rPr>
+                <w:rFonts w:asciiTheme="minorHAnsi" w:hAnsiTheme="minorHAnsi" w:cstheme="minorHAnsi"/>
+                <w:color w:val="FF0000"/>
+              </w:rPr>
+            </w:pPr>
+            <w:r>
+              <w:rPr>
+                <w:rFonts w:asciiTheme="minorHAnsi" w:hAnsiTheme="minorHAnsi" w:cstheme="minorHAnsi"/>
+                <w:color w:val="FF0000"/>
+              </w:rPr>
+              <w:t>ISSUE: Saving a job creates a new job rather than overwriting the existing job</w:t>
+            </w:r>
+          </w:p>
+          <w:p>
+            <w:pPr>
+              <w:spacing w:before="120"/>
+              <w:rPr>
+                <w:rFonts w:asciiTheme="minorHAnsi" w:hAnsiTheme="minorHAnsi" w:cstheme="minorHAnsi"/>
+              </w:rPr>
+            </w:pPr>
+            <w:r>
+              <w:rPr>
+                <w:rFonts w:asciiTheme="minorHAnsi" w:hAnsiTheme="minorHAnsi" w:cstheme="minorHAnsi"/>
+              </w:rPr>
+              <w:t xml:space="preserve">Existing jobs are now updated if a job with the same job number </w:t>
+            </w:r>
+            <w:r>
+              <w:rPr>
+                <w:rFonts w:asciiTheme="minorHAnsi" w:hAnsiTheme="minorHAnsi" w:cstheme="minorHAnsi"/>
+              </w:rPr>
+              <w:t>exists</w:t>
+            </w:r>
+          </w:p>
+          <w:p>
+            <w:pPr>
+              <w:spacing w:before="120"/>
+              <w:rPr>
+                <w:rFonts w:asciiTheme="minorHAnsi" w:hAnsiTheme="minorHAnsi" w:cstheme="minorHAnsi"/>
+              </w:rPr>
+            </w:pPr>
+            <w:r>
+              <w:rPr>
+                <w:rFonts w:asciiTheme="minorHAnsi" w:hAnsiTheme="minorHAnsi" w:cstheme="minorHAnsi"/>
+              </w:rPr>
+              <w:t>Tasks have been added to the jobs.</w:t>
+            </w:r>
+          </w:p>
+          <w:p>
+            <w:pPr>
+              <w:spacing w:before="120"/>
+              <w:rPr>
+                <w:rFonts w:asciiTheme="minorHAnsi" w:hAnsiTheme="minorHAnsi" w:cstheme="minorHAnsi"/>
+                <w:color w:val="FF0000"/>
+              </w:rPr>
+            </w:pPr>
+            <w:r>
+              <w:rPr>
+                <w:rFonts w:asciiTheme="minorHAnsi" w:hAnsiTheme="minorHAnsi" w:cstheme="minorHAnsi"/>
+                <w:color w:val="FF0000"/>
+              </w:rPr>
+              <w:t>ISSUE: Cannot load more than 1 task into the interface</w:t>
+            </w:r>
+          </w:p>
+          <w:p>
+            <w:pPr>
+              <w:spacing w:before="120"/>
+              <w:rPr>
+                <w:rFonts w:asciiTheme="minorHAnsi" w:hAnsiTheme="minorHAnsi" w:cstheme="minorHAnsi"/>
+              </w:rPr>
+            </w:pPr>
+            <w:r>
+              <w:rPr>
+                <w:rFonts w:asciiTheme="minorHAnsi" w:hAnsiTheme="minorHAnsi" w:cstheme="minorHAnsi"/>
+              </w:rPr>
+              <w:t>Tasks now load successfully corresponding to the job number</w:t>
+            </w:r>
+          </w:p>
+          <w:p>
+            <w:pPr>
+              <w:spacing w:before="120"/>
+              <w:rPr>
+                <w:rFonts w:asciiTheme="minorHAnsi" w:hAnsiTheme="minorHAnsi" w:cstheme="minorHAnsi"/>
+              </w:rPr>
+            </w:pPr>
+            <w:r>
+              <w:rPr>
+                <w:rFonts w:asciiTheme="minorHAnsi" w:hAnsiTheme="minorHAnsi" w:cstheme="minorHAnsi"/>
+              </w:rPr>
+              <w:t>The job cards values can now be exported into a text document</w:t>
+            </w:r>
+          </w:p>
         </w:tc>
       </w:tr>
       <w:tr>
@@ -6093,7 +6157,21 @@
                 <w:rFonts w:asciiTheme="minorHAnsi" w:hAnsiTheme="minorHAnsi" w:cstheme="minorHAnsi"/>
                 <w:bCs/>
               </w:rPr>
-              <w:t xml:space="preserve"> the relevant details. </w:t>
+              <w:t xml:space="preserve"> the relevant details</w:t>
+            </w:r>
+            <w:r>
+              <w:rPr>
+                <w:rFonts w:asciiTheme="minorHAnsi" w:hAnsiTheme="minorHAnsi" w:cstheme="minorHAnsi"/>
+                <w:bCs/>
+              </w:rPr>
+              <w:t>, while being able to output job details to a text file</w:t>
+            </w:r>
+            <w:r>
+              <w:rPr>
+                <w:rFonts w:asciiTheme="minorHAnsi" w:hAnsiTheme="minorHAnsi" w:cstheme="minorHAnsi"/>
+                <w:bCs/>
+              </w:rPr>
+              <w:t xml:space="preserve">. </w:t>
             </w:r>
           </w:p>
         </w:tc>
@@ -6407,28 +6485,39 @@
                 <w:i/>
                 <w:color w:val="FF0000"/>
               </w:rPr>
-              <w:t xml:space="preserve"> delay. The delay was due to the Ministry of the Interior having difficulty releasing the police officers to attend training.  Five of the ten planned training sessions have been run. There was good attendance and participation by most police officers, although the trainer did mention that a small number of officers were routinely absent during important sessions. The remaining five sessions are still scheduled for September.</w:t>
-            </w:r>
-          </w:p>
-        </w:tc>
-      </w:tr>
-      <w:tr>
-        <w:tc>
-          <w:tcPr>
-            <w:tcW w:w="1809" w:type="dxa"/>
-            <w:shd w:val="clear" w:color="auto" w:fill="D9D9D9" w:themeFill="background1" w:themeFillShade="D9"/>
-          </w:tcPr>
-          <w:p>
-            <w:pPr>
-              <w:spacing w:before="120"/>
-              <w:rPr>
-                <w:rFonts w:asciiTheme="minorHAnsi" w:hAnsiTheme="minorHAnsi" w:cstheme="minorHAnsi"/>
-              </w:rPr>
-            </w:pPr>
-            <w:r>
-              <w:rPr>
-                <w:rFonts w:asciiTheme="minorHAnsi" w:hAnsiTheme="minorHAnsi" w:cstheme="minorHAnsi"/>
-              </w:rPr>
+              <w:t xml:space="preserve"> delay. The delay was due to the Ministry of the Interior having difficulty releasing the police officers to attend training.  Five of the ten planned training sessions have been run. There was good attendance and participation by most police </w:t>
+            </w:r>
+            <w:r>
+              <w:rPr>
+                <w:rFonts w:asciiTheme="minorHAnsi" w:hAnsiTheme="minorHAnsi" w:cstheme="minorHAnsi"/>
+                <w:bCs/>
+                <w:i/>
+                <w:color w:val="FF0000"/>
+              </w:rPr>
+              <w:lastRenderedPageBreak/>
+              <w:t>officers, although the trainer did mention that a small number of officers were routinely absent during important sessions. The remaining five sessions are still scheduled for September.</w:t>
+            </w:r>
+          </w:p>
+        </w:tc>
+      </w:tr>
+      <w:tr>
+        <w:tc>
+          <w:tcPr>
+            <w:tcW w:w="1809" w:type="dxa"/>
+            <w:shd w:val="clear" w:color="auto" w:fill="D9D9D9" w:themeFill="background1" w:themeFillShade="D9"/>
+          </w:tcPr>
+          <w:p>
+            <w:pPr>
+              <w:spacing w:before="120"/>
+              <w:rPr>
+                <w:rFonts w:asciiTheme="minorHAnsi" w:hAnsiTheme="minorHAnsi" w:cstheme="minorHAnsi"/>
+              </w:rPr>
+            </w:pPr>
+            <w:r>
+              <w:rPr>
+                <w:rFonts w:asciiTheme="minorHAnsi" w:hAnsiTheme="minorHAnsi" w:cstheme="minorHAnsi"/>
+              </w:rPr>
+              <w:lastRenderedPageBreak/>
               <w:t>Outputs created</w:t>
             </w:r>
           </w:p>
@@ -6507,7 +6596,6 @@
         <w:rPr>
           <w:color w:val="auto"/>
         </w:rPr>
-        <w:lastRenderedPageBreak/>
         <w:t>User Account Component</w:t>
       </w:r>
     </w:p>
@@ -6563,9 +6651,9 @@
             <w:r>
               <w:rPr>
                 <w:rFonts w:asciiTheme="minorHAnsi" w:hAnsiTheme="minorHAnsi" w:cstheme="minorHAnsi"/>
-                <w:color w:val="FFC000"/>
-              </w:rPr>
-              <w:t xml:space="preserve">In progress </w:t>
+                <w:color w:val="00B050"/>
+              </w:rPr>
+              <w:t>Complete</w:t>
             </w:r>
           </w:p>
         </w:tc>
@@ -6924,9 +7012,9 @@
             <w:r>
               <w:rPr>
                 <w:rFonts w:asciiTheme="minorHAnsi" w:hAnsiTheme="minorHAnsi" w:cstheme="minorHAnsi"/>
-                <w:color w:val="FFC000"/>
-              </w:rPr>
-              <w:t xml:space="preserve">In progress </w:t>
+                <w:color w:val="00B050"/>
+              </w:rPr>
+              <w:t>Complete</w:t>
             </w:r>
           </w:p>
         </w:tc>
@@ -7285,9 +7373,9 @@
             <w:r>
               <w:rPr>
                 <w:rFonts w:asciiTheme="minorHAnsi" w:hAnsiTheme="minorHAnsi" w:cstheme="minorHAnsi"/>
-                <w:color w:val="FF0000"/>
-              </w:rPr>
-              <w:t>Not Started</w:t>
+                <w:color w:val="00B050"/>
+              </w:rPr>
+              <w:t>Complete</w:t>
             </w:r>
           </w:p>
         </w:tc>
@@ -7309,6 +7397,7 @@
               <w:rPr>
                 <w:rFonts w:asciiTheme="minorHAnsi" w:hAnsiTheme="minorHAnsi" w:cstheme="minorHAnsi"/>
               </w:rPr>
+              <w:lastRenderedPageBreak/>
               <w:t>Activity Owner</w:t>
             </w:r>
           </w:p>
@@ -7325,6 +7414,12 @@
                 <w:color w:val="FF0000"/>
               </w:rPr>
             </w:pPr>
+            <w:r>
+              <w:rPr>
+                <w:rFonts w:cstheme="minorHAnsi"/>
+              </w:rPr>
+              <w:t>All team members</w:t>
+            </w:r>
           </w:p>
         </w:tc>
       </w:tr>
@@ -7576,16 +7671,9 @@
             <w:r>
               <w:rPr>
                 <w:rFonts w:asciiTheme="minorHAnsi" w:hAnsiTheme="minorHAnsi" w:cstheme="minorHAnsi"/>
-                <w:color w:val="FF0000"/>
-              </w:rPr>
-              <w:t>Not Started</w:t>
-            </w:r>
-            <w:r>
-              <w:rPr>
-                <w:rFonts w:asciiTheme="minorHAnsi" w:hAnsiTheme="minorHAnsi" w:cstheme="minorHAnsi"/>
-                <w:color w:val="FF0000"/>
-              </w:rPr>
-              <w:t xml:space="preserve"> </w:t>
+                <w:color w:val="00B050"/>
+              </w:rPr>
+              <w:t>Complete</w:t>
             </w:r>
           </w:p>
         </w:tc>
@@ -7623,6 +7711,12 @@
                 <w:color w:val="FF0000"/>
               </w:rPr>
             </w:pPr>
+            <w:r>
+              <w:rPr>
+                <w:rFonts w:cstheme="minorHAnsi"/>
+              </w:rPr>
+              <w:t>Matthew Randle</w:t>
+            </w:r>
           </w:p>
         </w:tc>
       </w:tr>
@@ -7830,24 +7924,6 @@
         <w:t>Challenges and Lessons Learned</w:t>
       </w:r>
     </w:p>
-    <w:p>
-      <w:pPr>
-        <w:jc w:val="center"/>
-      </w:pPr>
-    </w:p>
-    <w:p>
-      <w:pPr>
-        <w:rPr>
-          <w:rFonts w:cstheme="minorHAnsi"/>
-        </w:rPr>
-      </w:pPr>
-      <w:r>
-        <w:rPr>
-          <w:rFonts w:cstheme="minorHAnsi"/>
-        </w:rPr>
-        <w:t>The following table summarises the challenges we have faced during the reporting period and the lessons learned / solutions for each challenge.</w:t>
-      </w:r>
-    </w:p>
     <w:tbl>
       <w:tblPr>
         <w:tblStyle w:val="CHECTable2"/>
@@ -7957,13 +8033,6 @@
                 <w:rFonts w:asciiTheme="minorHAnsi" w:hAnsiTheme="minorHAnsi" w:cstheme="minorHAnsi"/>
               </w:rPr>
             </w:pPr>
-            <w:r>
-              <w:rPr>
-                <w:rFonts w:asciiTheme="minorHAnsi" w:hAnsiTheme="minorHAnsi" w:cstheme="minorHAnsi"/>
-                <w:highlight w:val="lightGray"/>
-              </w:rPr>
-              <w:t>&lt;Insert&gt;</w:t>
-            </w:r>
           </w:p>
         </w:tc>
       </w:tr>
@@ -8000,12 +8069,20 @@
               <w:rPr>
                 <w:rFonts w:asciiTheme="minorHAnsi" w:hAnsiTheme="minorHAnsi" w:cstheme="minorHAnsi"/>
               </w:rPr>
-              <w:t xml:space="preserve">(due to new revisions being created such as </w:t>
+              <w:t>(</w:t>
+            </w:r>
+            <w:r>
+              <w:rPr>
+                <w:rFonts w:asciiTheme="minorHAnsi" w:hAnsiTheme="minorHAnsi" w:cstheme="minorHAnsi"/>
+                <w:color w:val="FF0000"/>
+              </w:rPr>
+              <w:t xml:space="preserve">due to new revisions being created such as </w:t>
             </w:r>
             <w:proofErr w:type="spellStart"/>
             <w:r>
               <w:rPr>
                 <w:rFonts w:asciiTheme="minorHAnsi" w:hAnsiTheme="minorHAnsi" w:cstheme="minorHAnsi"/>
+                <w:color w:val="FF0000"/>
               </w:rPr>
               <w:t>gantt</w:t>
             </w:r>
@@ -8013,6 +8090,7 @@
             <w:r>
               <w:rPr>
                 <w:rFonts w:asciiTheme="minorHAnsi" w:hAnsiTheme="minorHAnsi" w:cstheme="minorHAnsi"/>
+                <w:color w:val="FF0000"/>
               </w:rPr>
               <w:t xml:space="preserve"> charts), (new files being created in response to comments made in meetings with Cliff).</w:t>
             </w:r>
@@ -8033,9 +8111,8 @@
             <w:r>
               <w:rPr>
                 <w:rFonts w:asciiTheme="minorHAnsi" w:hAnsiTheme="minorHAnsi" w:cstheme="minorHAnsi"/>
-                <w:highlight w:val="lightGray"/>
-              </w:rPr>
-              <w:t>&lt;Insert&gt;</w:t>
+              </w:rPr>
+              <w:t xml:space="preserve">Ryan Pickering was unable to load </w:t>
             </w:r>
           </w:p>
         </w:tc>
@@ -8049,13 +8126,6 @@
                 <w:rFonts w:asciiTheme="minorHAnsi" w:hAnsiTheme="minorHAnsi" w:cstheme="minorHAnsi"/>
               </w:rPr>
             </w:pPr>
-            <w:r>
-              <w:rPr>
-                <w:rFonts w:asciiTheme="minorHAnsi" w:hAnsiTheme="minorHAnsi" w:cstheme="minorHAnsi"/>
-                <w:highlight w:val="lightGray"/>
-              </w:rPr>
-              <w:t>&lt;Insert&gt;</w:t>
-            </w:r>
           </w:p>
         </w:tc>
       </w:tr>
@@ -8073,9 +8143,8 @@
             <w:r>
               <w:rPr>
                 <w:rFonts w:asciiTheme="minorHAnsi" w:hAnsiTheme="minorHAnsi" w:cstheme="minorHAnsi"/>
-                <w:highlight w:val="lightGray"/>
-              </w:rPr>
-              <w:t>&lt;Insert&gt;</w:t>
+              </w:rPr>
+              <w:t>All team members had issues when converting date/time values from the database into java date/time values.</w:t>
             </w:r>
           </w:p>
         </w:tc>
@@ -8089,13 +8158,6 @@
                 <w:rFonts w:asciiTheme="minorHAnsi" w:hAnsiTheme="minorHAnsi" w:cstheme="minorHAnsi"/>
               </w:rPr>
             </w:pPr>
-            <w:r>
-              <w:rPr>
-                <w:rFonts w:asciiTheme="minorHAnsi" w:hAnsiTheme="minorHAnsi" w:cstheme="minorHAnsi"/>
-                <w:highlight w:val="lightGray"/>
-              </w:rPr>
-              <w:t>&lt;Insert&gt;</w:t>
-            </w:r>
           </w:p>
         </w:tc>
       </w:tr>
@@ -8110,13 +8172,6 @@
                 <w:rFonts w:asciiTheme="minorHAnsi" w:hAnsiTheme="minorHAnsi" w:cstheme="minorHAnsi"/>
               </w:rPr>
             </w:pPr>
-            <w:r>
-              <w:rPr>
-                <w:rFonts w:asciiTheme="minorHAnsi" w:hAnsiTheme="minorHAnsi" w:cstheme="minorHAnsi"/>
-                <w:highlight w:val="lightGray"/>
-              </w:rPr>
-              <w:t>&lt;Insert&gt;</w:t>
-            </w:r>
           </w:p>
         </w:tc>
         <w:tc>
@@ -8129,13 +8184,6 @@
                 <w:rFonts w:asciiTheme="minorHAnsi" w:hAnsiTheme="minorHAnsi" w:cstheme="minorHAnsi"/>
               </w:rPr>
             </w:pPr>
-            <w:r>
-              <w:rPr>
-                <w:rFonts w:asciiTheme="minorHAnsi" w:hAnsiTheme="minorHAnsi" w:cstheme="minorHAnsi"/>
-                <w:highlight w:val="lightGray"/>
-              </w:rPr>
-              <w:t>&lt;Insert&gt;</w:t>
-            </w:r>
           </w:p>
         </w:tc>
       </w:tr>
@@ -8150,13 +8198,6 @@
                 <w:rFonts w:asciiTheme="minorHAnsi" w:hAnsiTheme="minorHAnsi" w:cstheme="minorHAnsi"/>
               </w:rPr>
             </w:pPr>
-            <w:r>
-              <w:rPr>
-                <w:rFonts w:asciiTheme="minorHAnsi" w:hAnsiTheme="minorHAnsi" w:cstheme="minorHAnsi"/>
-                <w:highlight w:val="lightGray"/>
-              </w:rPr>
-              <w:t>&lt;Insert&gt;</w:t>
-            </w:r>
           </w:p>
         </w:tc>
         <w:tc>
@@ -8169,13 +8210,6 @@
                 <w:rFonts w:asciiTheme="minorHAnsi" w:hAnsiTheme="minorHAnsi" w:cstheme="minorHAnsi"/>
               </w:rPr>
             </w:pPr>
-            <w:r>
-              <w:rPr>
-                <w:rFonts w:asciiTheme="minorHAnsi" w:hAnsiTheme="minorHAnsi" w:cstheme="minorHAnsi"/>
-                <w:highlight w:val="lightGray"/>
-              </w:rPr>
-              <w:t>&lt;Insert&gt;</w:t>
-            </w:r>
           </w:p>
         </w:tc>
       </w:tr>

</xml_diff>